<commit_message>
project improvment -> Add some fix
</commit_message>
<xml_diff>
--- a/Rapport d’optimisation.docx
+++ b/Rapport d’optimisation.docx
@@ -181,22 +181,22 @@
           <w:noProof/>
         </w:rPr>
         <w:drawing>
-          <wp:anchor distT="0" distB="0" distL="114300" distR="114300" simplePos="0" relativeHeight="251660288" behindDoc="1" locked="0" layoutInCell="1" allowOverlap="1" wp14:anchorId="455A3434" wp14:editId="357847EB">
+          <wp:anchor distT="0" distB="0" distL="114300" distR="114300" simplePos="0" relativeHeight="251660288" behindDoc="1" locked="0" layoutInCell="1" allowOverlap="1" wp14:anchorId="455A3434" wp14:editId="02130510">
             <wp:simplePos x="0" y="0"/>
             <wp:positionH relativeFrom="column">
-              <wp:posOffset>3126105</wp:posOffset>
+              <wp:posOffset>3150229</wp:posOffset>
             </wp:positionH>
             <wp:positionV relativeFrom="paragraph">
-              <wp:posOffset>181610</wp:posOffset>
+              <wp:posOffset>161887</wp:posOffset>
             </wp:positionV>
-            <wp:extent cx="3429000" cy="1148080"/>
+            <wp:extent cx="3380751" cy="1181176"/>
             <wp:effectExtent l="0" t="0" r="0" b="0"/>
             <wp:wrapTight wrapText="bothSides">
               <wp:wrapPolygon edited="0">
                 <wp:start x="0" y="0"/>
-                <wp:lineTo x="0" y="21265"/>
-                <wp:lineTo x="21520" y="21265"/>
-                <wp:lineTo x="21520" y="0"/>
+                <wp:lineTo x="0" y="21368"/>
+                <wp:lineTo x="21503" y="21368"/>
+                <wp:lineTo x="21503" y="0"/>
                 <wp:lineTo x="0" y="0"/>
               </wp:wrapPolygon>
             </wp:wrapTight>
@@ -226,7 +226,7 @@
                   <pic:spPr>
                     <a:xfrm>
                       <a:off x="0" y="0"/>
-                      <a:ext cx="3429000" cy="1148080"/>
+                      <a:ext cx="3380751" cy="1181176"/>
                     </a:xfrm>
                     <a:prstGeom prst="rect">
                       <a:avLst/>

</xml_diff>